<commit_message>
updating notebook 04/01/2024 at 5:03 am
</commit_message>
<xml_diff>
--- a/Problem Statement Capstone2.docx
+++ b/Problem Statement Capstone2.docx
@@ -1,6 +1,6 @@
 
 <file path=word/document.xml><?xml version="1.0" encoding="utf-8"?>
-<w:document xmlns:wpc="http://schemas.microsoft.com/office/word/2010/wordprocessingCanvas" xmlns:cx="http://schemas.microsoft.com/office/drawing/2014/chartex" xmlns:cx1="http://schemas.microsoft.com/office/drawing/2015/9/8/chartex" xmlns:cx2="http://schemas.microsoft.com/office/drawing/2015/10/21/chartex" xmlns:cx3="http://schemas.microsoft.com/office/drawing/2016/5/9/chartex" xmlns:cx4="http://schemas.microsoft.com/office/drawing/2016/5/10/chartex" xmlns:cx5="http://schemas.microsoft.com/office/drawing/2016/5/11/chartex" xmlns:cx6="http://schemas.microsoft.com/office/drawing/2016/5/12/chartex" xmlns:cx7="http://schemas.microsoft.com/office/drawing/2016/5/13/chartex" xmlns:cx8="http://schemas.microsoft.com/office/drawing/2016/5/14/chartex" xmlns:mc="http://schemas.openxmlformats.org/markup-compatibility/2006" xmlns:aink="http://schemas.microsoft.com/office/drawing/2016/ink" xmlns:am3d="http://schemas.microsoft.com/office/drawing/2017/model3d" xmlns:o="urn:schemas-microsoft-com:office:office" xmlns:oel="http://schemas.microsoft.com/office/2019/extlst" xmlns:r="http://schemas.openxmlformats.org/officeDocument/2006/relationships" xmlns:m="http://schemas.openxmlformats.org/officeDocument/2006/math" xmlns:v="urn:schemas-microsoft-com:vml" xmlns:wp14="http://schemas.microsoft.com/office/word/2010/wordprocessingDrawing" xmlns:wp="http://schemas.openxmlformats.org/drawingml/2006/wordprocessingDrawing" xmlns:w10="urn:schemas-microsoft-com:office:word" xmlns:w="http://schemas.openxmlformats.org/wordprocessingml/2006/main" xmlns:w14="http://schemas.microsoft.com/office/word/2010/wordml" xmlns:w15="http://schemas.microsoft.com/office/word/2012/wordml" xmlns:w16cex="http://schemas.microsoft.com/office/word/2018/wordml/cex" xmlns:w16cid="http://schemas.microsoft.com/office/word/2016/wordml/cid" xmlns:w16="http://schemas.microsoft.com/office/word/2018/wordml" xmlns:w16sdtdh="http://schemas.microsoft.com/office/word/2020/wordml/sdtdatahash" xmlns:w16se="http://schemas.microsoft.com/office/word/2015/wordml/symex" xmlns:wpg="http://schemas.microsoft.com/office/word/2010/wordprocessingGroup" xmlns:wpi="http://schemas.microsoft.com/office/word/2010/wordprocessingInk" xmlns:wne="http://schemas.microsoft.com/office/word/2006/wordml" xmlns:wps="http://schemas.microsoft.com/office/word/2010/wordprocessingShape" mc:Ignorable="w14 w15 w16se w16cid w16 w16cex w16sdtdh wp14">
+<w:document xmlns:wpc="http://schemas.microsoft.com/office/word/2010/wordprocessingCanvas" xmlns:cx="http://schemas.microsoft.com/office/drawing/2014/chartex" xmlns:cx1="http://schemas.microsoft.com/office/drawing/2015/9/8/chartex" xmlns:cx2="http://schemas.microsoft.com/office/drawing/2015/10/21/chartex" xmlns:cx3="http://schemas.microsoft.com/office/drawing/2016/5/9/chartex" xmlns:cx4="http://schemas.microsoft.com/office/drawing/2016/5/10/chartex" xmlns:cx5="http://schemas.microsoft.com/office/drawing/2016/5/11/chartex" xmlns:cx6="http://schemas.microsoft.com/office/drawing/2016/5/12/chartex" xmlns:cx7="http://schemas.microsoft.com/office/drawing/2016/5/13/chartex" xmlns:cx8="http://schemas.microsoft.com/office/drawing/2016/5/14/chartex" xmlns:mc="http://schemas.openxmlformats.org/markup-compatibility/2006" xmlns:aink="http://schemas.microsoft.com/office/drawing/2016/ink" xmlns:am3d="http://schemas.microsoft.com/office/drawing/2017/model3d" xmlns:o="urn:schemas-microsoft-com:office:office" xmlns:oel="http://schemas.microsoft.com/office/2019/extlst" xmlns:r="http://schemas.openxmlformats.org/officeDocument/2006/relationships" xmlns:m="http://schemas.openxmlformats.org/officeDocument/2006/math" xmlns:v="urn:schemas-microsoft-com:vml" xmlns:wp14="http://schemas.microsoft.com/office/word/2010/wordprocessingDrawing" xmlns:wp="http://schemas.openxmlformats.org/drawingml/2006/wordprocessingDrawing" xmlns:w10="urn:schemas-microsoft-com:office:word" xmlns:w="http://schemas.openxmlformats.org/wordprocessingml/2006/main" xmlns:w14="http://schemas.microsoft.com/office/word/2010/wordml" xmlns:w15="http://schemas.microsoft.com/office/word/2012/wordml" xmlns:w16cex="http://schemas.microsoft.com/office/word/2018/wordml/cex" xmlns:w16cid="http://schemas.microsoft.com/office/word/2016/wordml/cid" xmlns:w16="http://schemas.microsoft.com/office/word/2018/wordml" xmlns:w16du="http://schemas.microsoft.com/office/word/2023/wordml/word16du" xmlns:w16sdtdh="http://schemas.microsoft.com/office/word/2020/wordml/sdtdatahash" xmlns:w16se="http://schemas.microsoft.com/office/word/2015/wordml/symex" xmlns:wpg="http://schemas.microsoft.com/office/word/2010/wordprocessingGroup" xmlns:wpi="http://schemas.microsoft.com/office/word/2010/wordprocessingInk" xmlns:wne="http://schemas.microsoft.com/office/word/2006/wordml" xmlns:wps="http://schemas.microsoft.com/office/word/2010/wordprocessingShape" mc:Ignorable="w14 w15 w16se w16cid w16 w16cex w16sdtdh w16du wp14">
   <w:body>
     <w:p>
       <w:pPr>
@@ -76,8 +76,13 @@
         <w:t>code</w:t>
       </w:r>
       <w:r>
-        <w:t xml:space="preserve"> in Maricopa county</w:t>
-      </w:r>
+        <w:t xml:space="preserve"> in </w:t>
+      </w:r>
+      <w:proofErr w:type="gramStart"/>
+      <w:r>
+        <w:t>Maricopa county</w:t>
+      </w:r>
+      <w:proofErr w:type="gramEnd"/>
       <w:r>
         <w:t xml:space="preserve">. The </w:t>
       </w:r>
@@ -204,8 +209,13 @@
       <w:r>
         <w:t xml:space="preserve">Approx </w:t>
       </w:r>
-      <w:r>
-        <w:t>SQFT – living area square footage</w:t>
+      <w:proofErr w:type="spellStart"/>
+      <w:r>
+        <w:t>SQFT</w:t>
+      </w:r>
+      <w:proofErr w:type="spellEnd"/>
+      <w:r>
+        <w:t xml:space="preserve"> – living area square footage</w:t>
       </w:r>
     </w:p>
     <w:p>
@@ -227,7 +237,15 @@
         <w:t xml:space="preserve"> </w:t>
       </w:r>
       <w:r>
-        <w:t>house etc…</w:t>
+        <w:t xml:space="preserve">house </w:t>
+      </w:r>
+      <w:proofErr w:type="spellStart"/>
+      <w:r>
+        <w:t>etc</w:t>
+      </w:r>
+      <w:proofErr w:type="spellEnd"/>
+      <w:r>
+        <w:t>…</w:t>
       </w:r>
     </w:p>
     <w:p>
@@ -352,7 +370,15 @@
         <w:t xml:space="preserve">combination of </w:t>
       </w:r>
       <w:r>
-        <w:t>bedrooms, bathrooms, square footage, amenities etc.. are best</w:t>
+        <w:t xml:space="preserve">bedrooms, bathrooms, square footage, amenities </w:t>
+      </w:r>
+      <w:proofErr w:type="gramStart"/>
+      <w:r>
+        <w:t>etc..</w:t>
+      </w:r>
+      <w:proofErr w:type="gramEnd"/>
+      <w:r>
+        <w:t xml:space="preserve"> are best</w:t>
       </w:r>
       <w:r>
         <w:t xml:space="preserve"> candidates for </w:t>
@@ -424,7 +450,15 @@
         <w:t xml:space="preserve">, </w:t>
       </w:r>
       <w:r>
-        <w:t>using individual zip codes all in Maricopa county.</w:t>
+        <w:t xml:space="preserve">using individual zip codes all in </w:t>
+      </w:r>
+      <w:proofErr w:type="gramStart"/>
+      <w:r>
+        <w:t>Maricopa county</w:t>
+      </w:r>
+      <w:proofErr w:type="gramEnd"/>
+      <w:r>
+        <w:t>.</w:t>
       </w:r>
     </w:p>
     <w:p>
@@ -476,7 +510,15 @@
         <w:t>sought-after</w:t>
       </w:r>
       <w:r>
-        <w:t xml:space="preserve"> mix of bedrooms, bathrooms, amenities etc… </w:t>
+        <w:t xml:space="preserve"> mix of bedrooms, bathrooms, amenities </w:t>
+      </w:r>
+      <w:proofErr w:type="spellStart"/>
+      <w:r>
+        <w:t>etc</w:t>
+      </w:r>
+      <w:proofErr w:type="spellEnd"/>
+      <w:r>
+        <w:t xml:space="preserve">… </w:t>
       </w:r>
       <w:r>
         <w:t>as predicted by the model.</w:t>
@@ -494,19 +536,7 @@
         <w:t xml:space="preserve">. </w:t>
       </w:r>
       <w:r>
-        <w:t>The</w:t>
-      </w:r>
-      <w:r>
-        <w:t xml:space="preserve"> maxim</w:t>
-      </w:r>
-      <w:r>
-        <w:t>um</w:t>
-      </w:r>
-      <w:r>
-        <w:t xml:space="preserve"> profit for the developer</w:t>
-      </w:r>
-      <w:r>
-        <w:t xml:space="preserve"> is realized </w:t>
+        <w:t xml:space="preserve">The maximum profit for the developer is realized </w:t>
       </w:r>
       <w:r>
         <w:t xml:space="preserve">under the scenario </w:t>
@@ -814,6 +844,11 @@
       <w:r>
         <w:t xml:space="preserve">. </w:t>
       </w:r>
+    </w:p>
+    <w:p>
+      <w:pPr>
+        <w:ind w:firstLine="720"/>
+      </w:pPr>
       <w:r>
         <w:t xml:space="preserve">The data collected covers a time span of </w:t>
       </w:r>
@@ -848,7 +883,15 @@
         <w:t xml:space="preserve">The rule of thumb is 6 months history of housing market is sufficient for </w:t>
       </w:r>
       <w:r>
-        <w:t xml:space="preserve">running a comp analysis per realtors practice. </w:t>
+        <w:t xml:space="preserve">running a comp analysis per </w:t>
+      </w:r>
+      <w:proofErr w:type="gramStart"/>
+      <w:r>
+        <w:t>realtors</w:t>
+      </w:r>
+      <w:proofErr w:type="gramEnd"/>
+      <w:r>
+        <w:t xml:space="preserve"> practice. </w:t>
       </w:r>
       <w:r>
         <w:t>This model looks a</w:t>
@@ -1293,7 +1336,6 @@
           <w:b/>
           <w:bCs/>
         </w:rPr>
-        <w:lastRenderedPageBreak/>
         <w:t>Constraints within solution space</w:t>
       </w:r>
     </w:p>
@@ -1548,7 +1590,7 @@
 </file>
 
 <file path=word/numbering.xml><?xml version="1.0" encoding="utf-8"?>
-<w:numbering xmlns:wpc="http://schemas.microsoft.com/office/word/2010/wordprocessingCanvas" xmlns:cx="http://schemas.microsoft.com/office/drawing/2014/chartex" xmlns:cx1="http://schemas.microsoft.com/office/drawing/2015/9/8/chartex" xmlns:cx2="http://schemas.microsoft.com/office/drawing/2015/10/21/chartex" xmlns:cx3="http://schemas.microsoft.com/office/drawing/2016/5/9/chartex" xmlns:cx4="http://schemas.microsoft.com/office/drawing/2016/5/10/chartex" xmlns:cx5="http://schemas.microsoft.com/office/drawing/2016/5/11/chartex" xmlns:cx6="http://schemas.microsoft.com/office/drawing/2016/5/12/chartex" xmlns:cx7="http://schemas.microsoft.com/office/drawing/2016/5/13/chartex" xmlns:cx8="http://schemas.microsoft.com/office/drawing/2016/5/14/chartex" xmlns:mc="http://schemas.openxmlformats.org/markup-compatibility/2006" xmlns:aink="http://schemas.microsoft.com/office/drawing/2016/ink" xmlns:am3d="http://schemas.microsoft.com/office/drawing/2017/model3d" xmlns:o="urn:schemas-microsoft-com:office:office" xmlns:oel="http://schemas.microsoft.com/office/2019/extlst" xmlns:r="http://schemas.openxmlformats.org/officeDocument/2006/relationships" xmlns:m="http://schemas.openxmlformats.org/officeDocument/2006/math" xmlns:v="urn:schemas-microsoft-com:vml" xmlns:wp14="http://schemas.microsoft.com/office/word/2010/wordprocessingDrawing" xmlns:wp="http://schemas.openxmlformats.org/drawingml/2006/wordprocessingDrawing" xmlns:w10="urn:schemas-microsoft-com:office:word" xmlns:w="http://schemas.openxmlformats.org/wordprocessingml/2006/main" xmlns:w14="http://schemas.microsoft.com/office/word/2010/wordml" xmlns:w15="http://schemas.microsoft.com/office/word/2012/wordml" xmlns:w16cex="http://schemas.microsoft.com/office/word/2018/wordml/cex" xmlns:w16cid="http://schemas.microsoft.com/office/word/2016/wordml/cid" xmlns:w16="http://schemas.microsoft.com/office/word/2018/wordml" xmlns:w16sdtdh="http://schemas.microsoft.com/office/word/2020/wordml/sdtdatahash" xmlns:w16se="http://schemas.microsoft.com/office/word/2015/wordml/symex" xmlns:wpg="http://schemas.microsoft.com/office/word/2010/wordprocessingGroup" xmlns:wpi="http://schemas.microsoft.com/office/word/2010/wordprocessingInk" xmlns:wne="http://schemas.microsoft.com/office/word/2006/wordml" xmlns:wps="http://schemas.microsoft.com/office/word/2010/wordprocessingShape" mc:Ignorable="w14 w15 w16se w16cid w16 w16cex w16sdtdh wp14">
+<w:numbering xmlns:wpc="http://schemas.microsoft.com/office/word/2010/wordprocessingCanvas" xmlns:cx="http://schemas.microsoft.com/office/drawing/2014/chartex" xmlns:cx1="http://schemas.microsoft.com/office/drawing/2015/9/8/chartex" xmlns:cx2="http://schemas.microsoft.com/office/drawing/2015/10/21/chartex" xmlns:cx3="http://schemas.microsoft.com/office/drawing/2016/5/9/chartex" xmlns:cx4="http://schemas.microsoft.com/office/drawing/2016/5/10/chartex" xmlns:cx5="http://schemas.microsoft.com/office/drawing/2016/5/11/chartex" xmlns:cx6="http://schemas.microsoft.com/office/drawing/2016/5/12/chartex" xmlns:cx7="http://schemas.microsoft.com/office/drawing/2016/5/13/chartex" xmlns:cx8="http://schemas.microsoft.com/office/drawing/2016/5/14/chartex" xmlns:mc="http://schemas.openxmlformats.org/markup-compatibility/2006" xmlns:aink="http://schemas.microsoft.com/office/drawing/2016/ink" xmlns:am3d="http://schemas.microsoft.com/office/drawing/2017/model3d" xmlns:o="urn:schemas-microsoft-com:office:office" xmlns:oel="http://schemas.microsoft.com/office/2019/extlst" xmlns:r="http://schemas.openxmlformats.org/officeDocument/2006/relationships" xmlns:m="http://schemas.openxmlformats.org/officeDocument/2006/math" xmlns:v="urn:schemas-microsoft-com:vml" xmlns:wp14="http://schemas.microsoft.com/office/word/2010/wordprocessingDrawing" xmlns:wp="http://schemas.openxmlformats.org/drawingml/2006/wordprocessingDrawing" xmlns:w10="urn:schemas-microsoft-com:office:word" xmlns:w="http://schemas.openxmlformats.org/wordprocessingml/2006/main" xmlns:w14="http://schemas.microsoft.com/office/word/2010/wordml" xmlns:w15="http://schemas.microsoft.com/office/word/2012/wordml" xmlns:w16cex="http://schemas.microsoft.com/office/word/2018/wordml/cex" xmlns:w16cid="http://schemas.microsoft.com/office/word/2016/wordml/cid" xmlns:w16="http://schemas.microsoft.com/office/word/2018/wordml" xmlns:w16du="http://schemas.microsoft.com/office/word/2023/wordml/word16du" xmlns:w16sdtdh="http://schemas.microsoft.com/office/word/2020/wordml/sdtdatahash" xmlns:w16se="http://schemas.microsoft.com/office/word/2015/wordml/symex" xmlns:wpg="http://schemas.microsoft.com/office/word/2010/wordprocessingGroup" xmlns:wpi="http://schemas.microsoft.com/office/word/2010/wordprocessingInk" xmlns:wne="http://schemas.microsoft.com/office/word/2006/wordml" xmlns:wps="http://schemas.microsoft.com/office/word/2010/wordprocessingShape" mc:Ignorable="w14 w15 w16se w16cid w16 w16cex w16sdtdh w16du wp14">
   <w:abstractNum w:abstractNumId="0" w15:restartNumberingAfterBreak="0">
     <w:nsid w:val="0235529A"/>
     <w:multiLevelType w:val="hybridMultilevel"/>
@@ -2360,7 +2402,7 @@
 </file>
 
 <file path=word/styles.xml><?xml version="1.0" encoding="utf-8"?>
-<w:styles xmlns:mc="http://schemas.openxmlformats.org/markup-compatibility/2006" xmlns:r="http://schemas.openxmlformats.org/officeDocument/2006/relationships" xmlns:w="http://schemas.openxmlformats.org/wordprocessingml/2006/main" xmlns:w14="http://schemas.microsoft.com/office/word/2010/wordml" xmlns:w15="http://schemas.microsoft.com/office/word/2012/wordml" xmlns:w16cex="http://schemas.microsoft.com/office/word/2018/wordml/cex" xmlns:w16cid="http://schemas.microsoft.com/office/word/2016/wordml/cid" xmlns:w16="http://schemas.microsoft.com/office/word/2018/wordml" xmlns:w16sdtdh="http://schemas.microsoft.com/office/word/2020/wordml/sdtdatahash" xmlns:w16se="http://schemas.microsoft.com/office/word/2015/wordml/symex" mc:Ignorable="w14 w15 w16se w16cid w16 w16cex w16sdtdh">
+<w:styles xmlns:mc="http://schemas.openxmlformats.org/markup-compatibility/2006" xmlns:r="http://schemas.openxmlformats.org/officeDocument/2006/relationships" xmlns:w="http://schemas.openxmlformats.org/wordprocessingml/2006/main" xmlns:w14="http://schemas.microsoft.com/office/word/2010/wordml" xmlns:w15="http://schemas.microsoft.com/office/word/2012/wordml" xmlns:w16cex="http://schemas.microsoft.com/office/word/2018/wordml/cex" xmlns:w16cid="http://schemas.microsoft.com/office/word/2016/wordml/cid" xmlns:w16="http://schemas.microsoft.com/office/word/2018/wordml" xmlns:w16du="http://schemas.microsoft.com/office/word/2023/wordml/word16du" xmlns:w16sdtdh="http://schemas.microsoft.com/office/word/2020/wordml/sdtdatahash" xmlns:w16se="http://schemas.microsoft.com/office/word/2015/wordml/symex" mc:Ignorable="w14 w15 w16se w16cid w16 w16cex w16sdtdh w16du">
   <w:docDefaults>
     <w:rPrDefault>
       <w:rPr>

</xml_diff>